<commit_message>
started info about service workers
</commit_message>
<xml_diff>
--- a/content/Literatuurstudie_waaromEenPWA.docx
+++ b/content/Literatuurstudie_waaromEenPWA.docx
@@ -6,13 +6,13 @@
       <w:pPr>
         <w:rPr>
           <w:u w:val="single"/>
-          <w:lang w:val="nl-BE"/>
+          <w:lang w:val="nl-NL"/>
         </w:rPr>
       </w:pPr>
       <w:r>
         <w:rPr>
           <w:u w:val="single"/>
-          <w:lang w:val="nl-BE"/>
+          <w:lang w:val="nl-NL"/>
         </w:rPr>
         <w:t>Platform onafhankelijk</w:t>
       </w:r>
@@ -20,30 +20,44 @@
     <w:p>
       <w:pPr>
         <w:rPr>
-          <w:lang w:val="nl-BE"/>
-        </w:rPr>
-      </w:pPr>
-      <w:r>
-        <w:rPr>
-          <w:lang w:val="nl-BE"/>
-        </w:rPr>
-        <w:t xml:space="preserve">Een van de grootste voordelen van een PWA en het web in het algemeen is dat het platform onafhankelijk is. Een applicatie hoeft maar één maal ontwikkeld worden en kan dan op meerdere platformen gebruikt worden. Zowel op Apple toestellen als op Android en Windows. </w:t>
-      </w:r>
-      <w:r>
-        <w:rPr>
-          <w:lang w:val="nl-BE"/>
+          <w:lang w:val="nl-NL"/>
+        </w:rPr>
+      </w:pPr>
+      <w:r>
+        <w:rPr>
+          <w:lang w:val="nl-NL"/>
+        </w:rPr>
+        <w:t xml:space="preserve">Een van de grootste voordelen van een PWA en het web in het algemeen is dat het platform onafhankelijk is. Een applicatie hoeft maar </w:t>
+      </w:r>
+      <w:proofErr w:type="gramStart"/>
+      <w:r>
+        <w:rPr>
+          <w:lang w:val="nl-NL"/>
+        </w:rPr>
+        <w:t>één maal</w:t>
+      </w:r>
+      <w:proofErr w:type="gramEnd"/>
+      <w:r>
+        <w:rPr>
+          <w:lang w:val="nl-NL"/>
+        </w:rPr>
+        <w:t xml:space="preserve"> ontwikkeld worden en kan dan op meerdere platformen gebruikt worden. Zowel op Apple toestellen als op Android en Windows. </w:t>
+      </w:r>
+      <w:r>
+        <w:rPr>
+          <w:lang w:val="nl-NL"/>
         </w:rPr>
         <w:t>Het web is ook niet gebonden aan deze conventionele platformen. De dag van vandaag zijn meer en meer toestellen verbonden met het internet, toestellen zoals televisies</w:t>
       </w:r>
       <w:r>
         <w:rPr>
-          <w:lang w:val="nl-BE"/>
+          <w:lang w:val="nl-NL"/>
         </w:rPr>
         <w:t xml:space="preserve">, game consoles en e-readers. </w:t>
       </w:r>
       <w:r>
         <w:rPr>
-          <w:lang w:val="nl-BE"/>
+          <w:lang w:val="nl-NL"/>
         </w:rPr>
         <w:tab/>
       </w:r>
@@ -52,13 +66,13 @@
       <w:pPr>
         <w:rPr>
           <w:u w:val="single"/>
-          <w:lang w:val="nl-BE"/>
+          <w:lang w:val="nl-NL"/>
         </w:rPr>
       </w:pPr>
       <w:r>
         <w:rPr>
           <w:u w:val="single"/>
-          <w:lang w:val="nl-BE"/>
+          <w:lang w:val="nl-NL"/>
         </w:rPr>
         <w:t>Omzet</w:t>
       </w:r>
@@ -66,116 +80,116 @@
     <w:p>
       <w:pPr>
         <w:rPr>
-          <w:lang w:val="nl-BE"/>
-        </w:rPr>
-      </w:pPr>
-      <w:r>
-        <w:rPr>
-          <w:lang w:val="nl-BE"/>
+          <w:lang w:val="nl-NL"/>
+        </w:rPr>
+      </w:pPr>
+      <w:r>
+        <w:rPr>
+          <w:lang w:val="nl-NL"/>
         </w:rPr>
         <w:t xml:space="preserve">Conversion </w:t>
       </w:r>
       <w:proofErr w:type="spellStart"/>
       <w:r>
         <w:rPr>
-          <w:lang w:val="nl-BE"/>
+          <w:lang w:val="nl-NL"/>
         </w:rPr>
         <w:t>rate</w:t>
       </w:r>
       <w:proofErr w:type="spellEnd"/>
       <w:r>
         <w:rPr>
-          <w:lang w:val="nl-BE"/>
+          <w:lang w:val="nl-NL"/>
         </w:rPr>
         <w:t xml:space="preserve"> is een meeteenheid die gebruikt wordt om de omzet van een </w:t>
       </w:r>
       <w:r>
         <w:rPr>
-          <w:lang w:val="nl-BE"/>
+          <w:lang w:val="nl-NL"/>
         </w:rPr>
         <w:t xml:space="preserve">website te pijlen. Hoe hoger de </w:t>
       </w:r>
       <w:proofErr w:type="spellStart"/>
       <w:r>
         <w:rPr>
-          <w:lang w:val="nl-BE"/>
+          <w:lang w:val="nl-NL"/>
         </w:rPr>
         <w:t>conversion</w:t>
       </w:r>
       <w:proofErr w:type="spellEnd"/>
       <w:r>
         <w:rPr>
-          <w:lang w:val="nl-BE"/>
+          <w:lang w:val="nl-NL"/>
         </w:rPr>
         <w:t xml:space="preserve"> </w:t>
       </w:r>
       <w:proofErr w:type="spellStart"/>
       <w:r>
         <w:rPr>
-          <w:lang w:val="nl-BE"/>
+          <w:lang w:val="nl-NL"/>
         </w:rPr>
         <w:t>rate</w:t>
       </w:r>
       <w:proofErr w:type="spellEnd"/>
       <w:r>
         <w:rPr>
-          <w:lang w:val="nl-BE"/>
+          <w:lang w:val="nl-NL"/>
         </w:rPr>
         <w:t xml:space="preserve"> hoe beter. De </w:t>
       </w:r>
       <w:proofErr w:type="spellStart"/>
       <w:r>
         <w:rPr>
-          <w:lang w:val="nl-BE"/>
+          <w:lang w:val="nl-NL"/>
         </w:rPr>
         <w:t>conversion</w:t>
       </w:r>
       <w:proofErr w:type="spellEnd"/>
       <w:r>
         <w:rPr>
-          <w:lang w:val="nl-BE"/>
+          <w:lang w:val="nl-NL"/>
         </w:rPr>
         <w:t xml:space="preserve"> </w:t>
       </w:r>
       <w:proofErr w:type="spellStart"/>
       <w:r>
         <w:rPr>
-          <w:lang w:val="nl-BE"/>
+          <w:lang w:val="nl-NL"/>
         </w:rPr>
         <w:t>rate</w:t>
       </w:r>
       <w:proofErr w:type="spellEnd"/>
       <w:r>
         <w:rPr>
-          <w:lang w:val="nl-BE"/>
+          <w:lang w:val="nl-NL"/>
         </w:rPr>
         <w:t xml:space="preserve"> wordt bepaald door het aantal ‘</w:t>
       </w:r>
       <w:proofErr w:type="spellStart"/>
       <w:r>
         <w:rPr>
-          <w:lang w:val="nl-BE"/>
+          <w:lang w:val="nl-NL"/>
         </w:rPr>
         <w:t>conversions</w:t>
       </w:r>
       <w:proofErr w:type="spellEnd"/>
       <w:r>
         <w:rPr>
-          <w:lang w:val="nl-BE"/>
+          <w:lang w:val="nl-NL"/>
         </w:rPr>
         <w:t xml:space="preserve">’ die een website heeft ten opzichte van het aantal bezoekers. Een </w:t>
       </w:r>
       <w:proofErr w:type="spellStart"/>
       <w:r>
         <w:rPr>
-          <w:lang w:val="nl-BE"/>
+          <w:lang w:val="nl-NL"/>
         </w:rPr>
         <w:t>conversion</w:t>
       </w:r>
       <w:proofErr w:type="spellEnd"/>
       <w:r>
         <w:rPr>
-          <w:lang w:val="nl-BE"/>
+          <w:lang w:val="nl-NL"/>
         </w:rPr>
         <w:t xml:space="preserve"> kan voor elke website anders gedefinieerd worden. Voor een e-commerce website zal dit vaak een aankoop zijn. Voor andere websites kan dit het aanmelden van de gebruiker op de nieuwsbrief.</w:t>
       </w:r>
@@ -183,13 +197,14 @@
     <w:p>
       <w:pPr>
         <w:rPr>
-          <w:lang w:val="nl-BE"/>
-        </w:rPr>
-      </w:pPr>
-      <w:hyperlink r:id="rId5" w:history="1">
+          <w:lang w:val="nl-NL"/>
+        </w:rPr>
+      </w:pPr>
+      <w:hyperlink r:id="rId6" w:history="1">
         <w:r>
           <w:rPr>
             <w:rStyle w:val="Hyperlink"/>
+            <w:lang w:val="nl-NL"/>
           </w:rPr>
           <w:t>https://support.google.com/google-ads/answer/2684489?hl=en</w:t>
         </w:r>
@@ -198,80 +213,85 @@
     <w:p>
       <w:pPr>
         <w:rPr>
-          <w:lang w:val="nl-BE"/>
-        </w:rPr>
-      </w:pPr>
-      <w:r>
-        <w:rPr>
-          <w:lang w:val="nl-BE"/>
+          <w:lang w:val="nl-NL"/>
+        </w:rPr>
+      </w:pPr>
+      <w:r>
+        <w:rPr>
+          <w:lang w:val="nl-NL"/>
         </w:rPr>
         <w:t xml:space="preserve">Nikkei is een nieuws website die in 2018 zijn website ombouwde tot een PWA.  Door het gebruik maken van </w:t>
       </w:r>
       <w:proofErr w:type="spellStart"/>
       <w:r>
         <w:rPr>
-          <w:lang w:val="nl-BE"/>
+          <w:lang w:val="nl-NL"/>
         </w:rPr>
         <w:t>serviceworkers</w:t>
       </w:r>
       <w:proofErr w:type="spellEnd"/>
       <w:r>
         <w:rPr>
-          <w:lang w:val="nl-BE"/>
+          <w:lang w:val="nl-NL"/>
         </w:rPr>
         <w:t xml:space="preserve"> konden ze de </w:t>
       </w:r>
       <w:r>
         <w:rPr>
-          <w:lang w:val="nl-BE"/>
+          <w:lang w:val="nl-NL"/>
         </w:rPr>
         <w:t xml:space="preserve">laadtijd van hun website drastisch verlagen (14 seconden sneller – van +- 20 seconden naar +-6 seconden). Dit had als gevolg dat gebruikers steeds vaker naar Nikkei gingen als nieuwsbron. </w:t>
       </w:r>
     </w:p>
     <w:p>
-      <w:r>
-        <w:rPr>
-          <w:lang w:val="nl-BE"/>
+      <w:pPr>
+        <w:rPr>
+          <w:lang w:val="nl-NL"/>
+        </w:rPr>
+      </w:pPr>
+      <w:r>
+        <w:rPr>
+          <w:lang w:val="nl-NL"/>
         </w:rPr>
         <w:t xml:space="preserve">De </w:t>
       </w:r>
       <w:proofErr w:type="spellStart"/>
       <w:r>
         <w:rPr>
-          <w:lang w:val="nl-BE"/>
+          <w:lang w:val="nl-NL"/>
         </w:rPr>
         <w:t>conversion</w:t>
       </w:r>
       <w:proofErr w:type="spellEnd"/>
       <w:r>
         <w:rPr>
-          <w:lang w:val="nl-BE"/>
+          <w:lang w:val="nl-NL"/>
         </w:rPr>
         <w:t xml:space="preserve"> </w:t>
       </w:r>
       <w:proofErr w:type="spellStart"/>
       <w:r>
         <w:rPr>
-          <w:lang w:val="nl-BE"/>
+          <w:lang w:val="nl-NL"/>
         </w:rPr>
         <w:t>rate</w:t>
       </w:r>
       <w:proofErr w:type="spellEnd"/>
       <w:r>
         <w:rPr>
-          <w:lang w:val="nl-BE"/>
+          <w:lang w:val="nl-NL"/>
         </w:rPr>
         <w:t xml:space="preserve"> steeg met 58% (premium abonnement) en er was een </w:t>
       </w:r>
       <w:r>
         <w:rPr>
-          <w:lang w:val="nl-BE"/>
+          <w:lang w:val="nl-NL"/>
         </w:rPr>
         <w:t>stijging</w:t>
       </w:r>
       <w:r>
         <w:rPr>
-          <w:lang w:val="nl-BE"/>
+          <w:lang w:val="nl-NL"/>
         </w:rPr>
         <w:t xml:space="preserve"> van 49% in het aantal dagelijkse gebruikers. Deze gebruikers lazen gemiddeld het dubbel aantal artikelen. </w:t>
       </w:r>
@@ -280,13 +300,14 @@
       <w:pPr>
         <w:rPr>
           <w:u w:val="single"/>
-          <w:lang w:val="nl-BE"/>
-        </w:rPr>
-      </w:pPr>
-      <w:hyperlink r:id="rId6" w:history="1">
+          <w:lang w:val="nl-NL"/>
+        </w:rPr>
+      </w:pPr>
+      <w:hyperlink r:id="rId7" w:history="1">
         <w:r>
           <w:rPr>
             <w:rStyle w:val="Hyperlink"/>
+            <w:lang w:val="nl-NL"/>
           </w:rPr>
           <w:t>https://developers.google.com/web/showcase/2018/nikkei</w:t>
         </w:r>
@@ -295,7 +316,7 @@
     <w:p>
       <w:pPr>
         <w:rPr>
-          <w:lang w:val="nl-BE"/>
+          <w:lang w:val="nl-NL"/>
         </w:rPr>
       </w:pPr>
     </w:p>
@@ -303,40 +324,40 @@
       <w:pPr>
         <w:rPr>
           <w:u w:val="single"/>
-          <w:lang w:val="nl-BE"/>
+          <w:lang w:val="nl-NL"/>
         </w:rPr>
       </w:pPr>
       <w:r>
         <w:rPr>
           <w:u w:val="single"/>
-          <w:lang w:val="nl-BE"/>
+          <w:lang w:val="nl-NL"/>
         </w:rPr>
         <w:br w:type="page"/>
       </w:r>
-      <w:bookmarkStart w:id="0" w:name="_GoBack"/>
-      <w:bookmarkEnd w:id="0"/>
     </w:p>
     <w:p>
       <w:pPr>
         <w:rPr>
           <w:u w:val="single"/>
-          <w:lang w:val="nl-BE"/>
-        </w:rPr>
-      </w:pPr>
-      <w:proofErr w:type="spellStart"/>
+          <w:lang w:val="nl-NL"/>
+        </w:rPr>
+      </w:pPr>
+      <w:proofErr w:type="spellStart"/>
+      <w:proofErr w:type="gramStart"/>
       <w:r>
         <w:rPr>
           <w:u w:val="single"/>
-          <w:lang w:val="nl-BE"/>
+          <w:lang w:val="nl-NL"/>
         </w:rPr>
         <w:lastRenderedPageBreak/>
         <w:t>bundle</w:t>
       </w:r>
       <w:proofErr w:type="spellEnd"/>
+      <w:proofErr w:type="gramEnd"/>
       <w:r>
         <w:rPr>
           <w:u w:val="single"/>
-          <w:lang w:val="nl-BE"/>
+          <w:lang w:val="nl-NL"/>
         </w:rPr>
         <w:t xml:space="preserve"> </w:t>
       </w:r>
@@ -344,7 +365,7 @@
       <w:r>
         <w:rPr>
           <w:u w:val="single"/>
-          <w:lang w:val="nl-BE"/>
+          <w:lang w:val="nl-NL"/>
         </w:rPr>
         <w:t>size</w:t>
       </w:r>
@@ -353,26 +374,26 @@
     <w:p>
       <w:pPr>
         <w:rPr>
-          <w:lang w:val="nl-BE"/>
-        </w:rPr>
-      </w:pPr>
-      <w:r>
-        <w:rPr>
-          <w:lang w:val="nl-BE"/>
+          <w:lang w:val="nl-NL"/>
+        </w:rPr>
+      </w:pPr>
+      <w:r>
+        <w:rPr>
+          <w:lang w:val="nl-NL"/>
         </w:rPr>
         <w:t xml:space="preserve">Tinder besliste om zijn service ook aan te bieden als een PWA. Tinder slaagde erin om alle functionaliteiten die hun native applicaties hebben over te nemen in de PWA. Ze slaagden hierin door gebruik te maken van verschillende web </w:t>
       </w:r>
       <w:proofErr w:type="spellStart"/>
       <w:r>
         <w:rPr>
-          <w:lang w:val="nl-BE"/>
+          <w:lang w:val="nl-NL"/>
         </w:rPr>
         <w:t>API’s</w:t>
       </w:r>
       <w:proofErr w:type="spellEnd"/>
       <w:r>
         <w:rPr>
-          <w:lang w:val="nl-BE"/>
+          <w:lang w:val="nl-NL"/>
         </w:rPr>
         <w:t xml:space="preserve">. </w:t>
       </w:r>
@@ -380,42 +401,42 @@
     <w:p>
       <w:pPr>
         <w:rPr>
-          <w:lang w:val="nl-BE"/>
-        </w:rPr>
-      </w:pPr>
-      <w:r>
-        <w:rPr>
-          <w:lang w:val="nl-BE"/>
+          <w:lang w:val="nl-NL"/>
+        </w:rPr>
+      </w:pPr>
+      <w:r>
+        <w:rPr>
+          <w:lang w:val="nl-NL"/>
         </w:rPr>
         <w:t xml:space="preserve">Een van de </w:t>
       </w:r>
       <w:r>
         <w:rPr>
-          <w:lang w:val="nl-BE"/>
+          <w:lang w:val="nl-NL"/>
         </w:rPr>
         <w:t>eerste voordelen is dat de native applicatie op Android op het moment van schrijven (versie 11.8.1) 33.28mb in beslag neemt. Als de web-versie geïnstalleerd wordt op het toestel neemt deze opvalle</w:t>
       </w:r>
       <w:r>
         <w:rPr>
-          <w:lang w:val="nl-BE"/>
+          <w:lang w:val="nl-NL"/>
         </w:rPr>
         <w:t>n</w:t>
       </w:r>
       <w:r>
         <w:rPr>
-          <w:lang w:val="nl-BE"/>
+          <w:lang w:val="nl-NL"/>
         </w:rPr>
         <w:t xml:space="preserve">d minder </w:t>
       </w:r>
       <w:r>
         <w:rPr>
-          <w:lang w:val="nl-BE"/>
+          <w:lang w:val="nl-NL"/>
         </w:rPr>
         <w:t>opslagruimte</w:t>
       </w:r>
       <w:r>
         <w:rPr>
-          <w:lang w:val="nl-BE"/>
+          <w:lang w:val="nl-NL"/>
         </w:rPr>
         <w:t xml:space="preserve"> in beslag.</w:t>
       </w:r>
@@ -423,12 +444,12 @@
     <w:p>
       <w:pPr>
         <w:rPr>
-          <w:lang w:val="nl-BE"/>
-        </w:rPr>
-      </w:pPr>
-      <w:r>
-        <w:rPr>
-          <w:lang w:val="nl-BE"/>
+          <w:lang w:val="nl-NL"/>
+        </w:rPr>
+      </w:pPr>
+      <w:r>
+        <w:rPr>
+          <w:lang w:val="nl-NL"/>
         </w:rPr>
         <w:t xml:space="preserve">In westerse landen is dit handig, maar zal het zelden bepalen als een gebruiker een applicatie effectief gebruikt of niet. In andere markten zoals Afrika is dit heel belangrijk. De toestellen die er gebruikt worden zijn vaak verouderd en hebben mindere specificaties dan dat we in het westen gewoon zijn. </w:t>
       </w:r>
@@ -436,18 +457,18 @@
     <w:p>
       <w:pPr>
         <w:rPr>
-          <w:lang w:val="nl-BE"/>
-        </w:rPr>
-      </w:pPr>
-      <w:r>
-        <w:rPr>
-          <w:lang w:val="nl-BE"/>
+          <w:lang w:val="nl-NL"/>
+        </w:rPr>
+      </w:pPr>
+      <w:r>
+        <w:rPr>
+          <w:lang w:val="nl-NL"/>
         </w:rPr>
         <w:t xml:space="preserve">De gemiddelde prijs van de top 5 meest verkochte smartphones </w:t>
       </w:r>
       <w:r>
         <w:rPr>
-          <w:lang w:val="nl-BE"/>
+          <w:lang w:val="nl-NL"/>
         </w:rPr>
         <w:t xml:space="preserve">in Afrika was 135.6 USD. Deze toestellen beschikken vaak over slechts 8 of 16GB opslagruimte. </w:t>
       </w:r>
@@ -457,13 +478,14 @@
         <w:rPr>
           <w:b/>
           <w:bCs/>
-          <w:lang w:val="nl-BE"/>
-        </w:rPr>
-      </w:pPr>
-      <w:hyperlink r:id="rId7" w:history="1">
+          <w:lang w:val="nl-NL"/>
+        </w:rPr>
+      </w:pPr>
+      <w:hyperlink r:id="rId8" w:history="1">
         <w:r>
           <w:rPr>
             <w:rStyle w:val="Hyperlink"/>
+            <w:lang w:val="nl-NL"/>
           </w:rPr>
           <w:t>https://www.itnewsafrica.com/2017/10/top-5-cost-conscious-mobile-phones-for-the-african-consumer/</w:t>
         </w:r>
@@ -472,12 +494,12 @@
     <w:p>
       <w:pPr>
         <w:rPr>
-          <w:lang w:val="nl-BE"/>
-        </w:rPr>
-      </w:pPr>
-      <w:r>
-        <w:rPr>
-          <w:lang w:val="nl-BE"/>
+          <w:lang w:val="nl-NL"/>
+        </w:rPr>
+      </w:pPr>
+      <w:r>
+        <w:rPr>
+          <w:lang w:val="nl-NL"/>
         </w:rPr>
         <w:t>Slechts 7% van Afrika beschikt over een 4g connectie. De andere gebieden moeten het vaak doen met een tragere 3g connectie.</w:t>
       </w:r>
@@ -485,7 +507,7 @@
         <w:rPr>
           <w:b/>
           <w:bCs/>
-          <w:lang w:val="nl-BE"/>
+          <w:lang w:val="nl-NL"/>
         </w:rPr>
         <w:tab/>
       </w:r>
@@ -495,13 +517,14 @@
         <w:rPr>
           <w:b/>
           <w:bCs/>
-          <w:lang w:val="nl-BE"/>
-        </w:rPr>
-      </w:pPr>
-      <w:hyperlink r:id="rId8" w:history="1">
+          <w:lang w:val="nl-NL"/>
+        </w:rPr>
+      </w:pPr>
+      <w:hyperlink r:id="rId9" w:history="1">
         <w:r>
           <w:rPr>
             <w:rStyle w:val="Hyperlink"/>
+            <w:lang w:val="nl-NL"/>
           </w:rPr>
           <w:t>https://www.gsmaintelligence.com/research/?file=36b5ca079193fa82332d09063d3595b5&amp;download</w:t>
         </w:r>
@@ -509,7 +532,7 @@
     </w:p>
     <w:tbl>
       <w:tblPr>
-        <w:tblStyle w:val="Tabelraster"/>
+        <w:tblStyle w:val="TableGrid"/>
         <w:tblW w:w="0" w:type="auto"/>
         <w:tblLook w:val="04A0" w:firstRow="1" w:lastRow="0" w:firstColumn="1" w:lastColumn="0" w:noHBand="0" w:noVBand="1"/>
       </w:tblPr>
@@ -526,15 +549,15 @@
             <w:pPr>
               <w:jc w:val="center"/>
               <w:rPr>
-                <w:noProof/>
+                <w:lang w:val="nl-NL"/>
               </w:rPr>
             </w:pPr>
             <w:r>
               <w:rPr>
-                <w:noProof/>
+                <w:lang w:val="nl-NL"/>
               </w:rPr>
               <w:drawing>
-                <wp:inline distT="0" distB="0" distL="0" distR="0" wp14:anchorId="1BACE009" wp14:editId="521B8CAA">
+                <wp:inline distT="0" distB="0" distL="0" distR="0" wp14:anchorId="327D469F" wp14:editId="0B0B1C35">
                   <wp:extent cx="2228369" cy="3109979"/>
                   <wp:effectExtent l="0" t="0" r="635" b="0"/>
                   <wp:docPr id="2" name="Afbeelding 2"/>
@@ -549,7 +572,7 @@
                           <pic:cNvPicPr/>
                         </pic:nvPicPr>
                         <pic:blipFill rotWithShape="1">
-                          <a:blip r:embed="rId9"/>
+                          <a:blip r:embed="rId10"/>
                           <a:srcRect t="5360" b="28563"/>
                           <a:stretch/>
                         </pic:blipFill>
@@ -586,15 +609,15 @@
             <w:pPr>
               <w:jc w:val="center"/>
               <w:rPr>
-                <w:noProof/>
+                <w:lang w:val="nl-NL"/>
               </w:rPr>
             </w:pPr>
             <w:r>
               <w:rPr>
-                <w:noProof/>
+                <w:lang w:val="nl-NL"/>
               </w:rPr>
               <w:drawing>
-                <wp:inline distT="0" distB="0" distL="0" distR="0" wp14:anchorId="5DD84C01" wp14:editId="4DE8A8D4">
+                <wp:inline distT="0" distB="0" distL="0" distR="0" wp14:anchorId="4445CA96" wp14:editId="4479B236">
                   <wp:extent cx="2199005" cy="3099538"/>
                   <wp:effectExtent l="0" t="0" r="0" b="5715"/>
                   <wp:docPr id="1" name="Afbeelding 1"/>
@@ -609,7 +632,7 @@
                           <pic:cNvPicPr/>
                         </pic:nvPicPr>
                         <pic:blipFill rotWithShape="1">
-                          <a:blip r:embed="rId10"/>
+                          <a:blip r:embed="rId11"/>
                           <a:srcRect t="4208" b="29056"/>
                           <a:stretch/>
                         </pic:blipFill>
@@ -648,12 +671,12 @@
             <w:pPr>
               <w:jc w:val="center"/>
               <w:rPr>
-                <w:noProof/>
+                <w:lang w:val="nl-NL"/>
               </w:rPr>
             </w:pPr>
             <w:r>
               <w:rPr>
-                <w:noProof/>
+                <w:lang w:val="nl-NL"/>
               </w:rPr>
               <w:t>Android native applicatie versie 11.8.1</w:t>
             </w:r>
@@ -667,14 +690,22 @@
             <w:pPr>
               <w:jc w:val="center"/>
               <w:rPr>
-                <w:noProof/>
+                <w:lang w:val="nl-NL"/>
               </w:rPr>
             </w:pPr>
+            <w:proofErr w:type="gramStart"/>
             <w:r>
               <w:rPr>
-                <w:noProof/>
+                <w:lang w:val="nl-NL"/>
               </w:rPr>
-              <w:t>PWA versie 118</w:t>
+              <w:t>PWA versie</w:t>
+            </w:r>
+            <w:proofErr w:type="gramEnd"/>
+            <w:r>
+              <w:rPr>
+                <w:lang w:val="nl-NL"/>
+              </w:rPr>
+              <w:t xml:space="preserve"> 118</w:t>
             </w:r>
           </w:p>
         </w:tc>
@@ -684,12 +715,14 @@
       <w:pPr>
         <w:rPr>
           <w:rStyle w:val="Hyperlink"/>
-        </w:rPr>
-      </w:pPr>
-      <w:hyperlink r:id="rId11" w:history="1">
+          <w:lang w:val="nl-NL"/>
+        </w:rPr>
+      </w:pPr>
+      <w:hyperlink r:id="rId12" w:history="1">
         <w:r>
           <w:rPr>
             <w:rStyle w:val="Hyperlink"/>
+            <w:lang w:val="nl-NL"/>
           </w:rPr>
           <w:t>https://medium.com/@addyosmani/a-tinder-progressive-web-app-performance-case-study-78919d98ece0</w:t>
         </w:r>
@@ -699,11 +732,13 @@
       <w:pPr>
         <w:rPr>
           <w:rStyle w:val="Hyperlink"/>
+          <w:lang w:val="nl-NL"/>
         </w:rPr>
       </w:pPr>
       <w:r>
         <w:rPr>
           <w:rStyle w:val="Hyperlink"/>
+          <w:lang w:val="nl-NL"/>
         </w:rPr>
         <w:br w:type="page"/>
       </w:r>
@@ -711,14 +746,13 @@
     <w:p>
       <w:pPr>
         <w:rPr>
+          <w:lang w:val="nl-NL"/>
+        </w:rPr>
+      </w:pPr>
+      <w:r>
+        <w:rPr>
           <w:u w:val="single"/>
-          <w:lang w:val="nl-BE"/>
-        </w:rPr>
-      </w:pPr>
-      <w:r>
-        <w:rPr>
-          <w:u w:val="single"/>
-          <w:lang w:val="nl-BE"/>
+          <w:lang w:val="nl-NL"/>
         </w:rPr>
         <w:lastRenderedPageBreak/>
         <w:t>Offline gebruik</w:t>
@@ -727,182 +761,415 @@
     <w:p>
       <w:pPr>
         <w:rPr>
-          <w:lang w:val="nl-BE"/>
-        </w:rPr>
-      </w:pPr>
-      <w:r>
-        <w:rPr>
-          <w:lang w:val="nl-BE"/>
-        </w:rPr>
-        <w:t xml:space="preserve">Door gebruik te maken van </w:t>
-      </w:r>
-      <w:proofErr w:type="spellStart"/>
-      <w:r>
-        <w:rPr>
-          <w:lang w:val="nl-BE"/>
-        </w:rPr>
-        <w:t>serviceworkers</w:t>
-      </w:r>
-      <w:proofErr w:type="spellEnd"/>
-      <w:r>
-        <w:rPr>
-          <w:lang w:val="nl-BE"/>
-        </w:rPr>
-        <w:t xml:space="preserve"> kan een webapplicatie ook offline gebruikt worden. </w:t>
-      </w:r>
-    </w:p>
-    <w:p>
-      <w:pPr>
-        <w:rPr>
-          <w:lang w:val="nl-BE"/>
-        </w:rPr>
-      </w:pPr>
-    </w:p>
-    <w:p>
-      <w:pPr>
-        <w:rPr>
-          <w:lang w:val="nl-BE"/>
-        </w:rPr>
-      </w:pPr>
-    </w:p>
-    <w:p>
-      <w:pPr>
-        <w:pStyle w:val="Lijstalinea"/>
+          <w:lang w:val="nl-NL"/>
+        </w:rPr>
+      </w:pPr>
+      <w:r>
+        <w:rPr>
+          <w:lang w:val="nl-NL"/>
+        </w:rPr>
+        <w:t>Een webapplicatie kan nu geïmplementeerd worden met een ‘offline-first’ benadering.</w:t>
+      </w:r>
+      <w:r>
+        <w:rPr>
+          <w:lang w:val="nl-NL"/>
+        </w:rPr>
+        <w:t xml:space="preserve"> Offline first is gelijkaardig aan </w:t>
+      </w:r>
+      <w:proofErr w:type="spellStart"/>
+      <w:r>
+        <w:rPr>
+          <w:lang w:val="nl-NL"/>
+        </w:rPr>
+        <w:t>progressive</w:t>
+      </w:r>
+      <w:proofErr w:type="spellEnd"/>
+      <w:r>
+        <w:rPr>
+          <w:lang w:val="nl-NL"/>
+        </w:rPr>
+        <w:t xml:space="preserve"> </w:t>
+      </w:r>
+      <w:proofErr w:type="spellStart"/>
+      <w:r>
+        <w:rPr>
+          <w:lang w:val="nl-NL"/>
+        </w:rPr>
+        <w:t>enhancement</w:t>
+      </w:r>
+      <w:proofErr w:type="spellEnd"/>
+      <w:r>
+        <w:rPr>
+          <w:lang w:val="nl-NL"/>
+        </w:rPr>
+        <w:t xml:space="preserve">, eerst wordt er een applicatie gebouwd die volledig offline beschikbaar is. Deze </w:t>
+      </w:r>
+      <w:r>
+        <w:rPr>
+          <w:lang w:val="nl-NL"/>
+        </w:rPr>
+        <w:t>offlineapplicatie</w:t>
+      </w:r>
+      <w:r>
+        <w:rPr>
+          <w:lang w:val="nl-NL"/>
+        </w:rPr>
+        <w:t xml:space="preserve"> wordt vervolgens uitgebreid met online functionaliteiten.</w:t>
+      </w:r>
+      <w:r>
+        <w:rPr>
+          <w:lang w:val="nl-NL"/>
+        </w:rPr>
+        <w:t xml:space="preserve"> </w:t>
+      </w:r>
+    </w:p>
+    <w:p>
+      <w:pPr>
+        <w:rPr>
+          <w:lang w:val="nl-NL"/>
+        </w:rPr>
+      </w:pPr>
+      <w:r>
+        <w:rPr>
+          <w:lang w:val="nl-NL"/>
+        </w:rPr>
+        <w:t xml:space="preserve">Door gebruik te maken van de </w:t>
+      </w:r>
+      <w:proofErr w:type="spellStart"/>
+      <w:r>
+        <w:rPr>
+          <w:lang w:val="nl-NL"/>
+        </w:rPr>
+        <w:t>fetch</w:t>
+      </w:r>
+      <w:proofErr w:type="spellEnd"/>
+      <w:r>
+        <w:rPr>
+          <w:lang w:val="nl-NL"/>
+        </w:rPr>
+        <w:t xml:space="preserve"> API in een service </w:t>
+      </w:r>
+      <w:proofErr w:type="spellStart"/>
+      <w:r>
+        <w:rPr>
+          <w:lang w:val="nl-NL"/>
+        </w:rPr>
+        <w:t>worker</w:t>
+      </w:r>
+      <w:proofErr w:type="spellEnd"/>
+      <w:r>
+        <w:rPr>
+          <w:lang w:val="nl-NL"/>
+        </w:rPr>
+        <w:t xml:space="preserve"> kunnen API-calls onderschept worden. De service </w:t>
+      </w:r>
+      <w:proofErr w:type="spellStart"/>
+      <w:r>
+        <w:rPr>
+          <w:lang w:val="nl-NL"/>
+        </w:rPr>
+        <w:t>worker</w:t>
+      </w:r>
+      <w:proofErr w:type="spellEnd"/>
+      <w:r>
+        <w:rPr>
+          <w:lang w:val="nl-NL"/>
+        </w:rPr>
+        <w:t xml:space="preserve"> kan vervolgens controleren als de gebruiker online is of niet, als dit niet het geval is kan de service </w:t>
+      </w:r>
+      <w:proofErr w:type="spellStart"/>
+      <w:r>
+        <w:rPr>
+          <w:lang w:val="nl-NL"/>
+        </w:rPr>
+        <w:t>worker</w:t>
+      </w:r>
+      <w:proofErr w:type="spellEnd"/>
+      <w:r>
+        <w:rPr>
+          <w:lang w:val="nl-NL"/>
+        </w:rPr>
+        <w:t xml:space="preserve"> de API-call annuleren en zelf een antwoord sturen met een 200 status en een melding dat er geen internet is. Op basis hiervan kan er een gepaste boodschap getoond worden aan de gebruiker en zal de applicatie niet crashen.</w:t>
+      </w:r>
+    </w:p>
+    <w:p>
+      <w:pPr>
+        <w:rPr>
+          <w:lang w:val="nl-NL"/>
+        </w:rPr>
+      </w:pPr>
+      <w:hyperlink r:id="rId13" w:history="1">
+        <w:r>
+          <w:rPr>
+            <w:rStyle w:val="Hyperlink"/>
+            <w:lang w:val="nl-NL"/>
+          </w:rPr>
+          <w:t>https://develo</w:t>
+        </w:r>
+        <w:r>
+          <w:rPr>
+            <w:rStyle w:val="Hyperlink"/>
+            <w:lang w:val="nl-NL"/>
+          </w:rPr>
+          <w:t>p</w:t>
+        </w:r>
+        <w:r>
+          <w:rPr>
+            <w:rStyle w:val="Hyperlink"/>
+            <w:lang w:val="nl-NL"/>
+          </w:rPr>
+          <w:t>ers.google.com/web/ilt/pwa/introduction-to-service-worker</w:t>
+        </w:r>
+      </w:hyperlink>
+    </w:p>
+    <w:p>
+      <w:pPr>
+        <w:rPr>
+          <w:lang w:val="nl-NL"/>
+        </w:rPr>
+      </w:pPr>
+      <w:r>
+        <w:rPr>
+          <w:lang w:val="nl-NL"/>
+        </w:rPr>
+        <w:t xml:space="preserve">Data van API-calls kan ook lokaal opgeslagen worden. Als een bepaalde API-call herhaald wordt, kan in plaats van de backend aan te spreken de lokale data gebruikt worden. </w:t>
+      </w:r>
+      <w:r>
+        <w:rPr>
+          <w:lang w:val="nl-NL"/>
+        </w:rPr>
+        <w:t xml:space="preserve">Dit zal de </w:t>
+      </w:r>
+      <w:bookmarkStart w:id="0" w:name="_GoBack"/>
+      <w:bookmarkEnd w:id="0"/>
+      <w:r>
+        <w:rPr>
+          <w:lang w:val="nl-NL"/>
+        </w:rPr>
+        <w:t>ervaring voor</w:t>
+      </w:r>
+      <w:r>
+        <w:rPr>
+          <w:lang w:val="nl-NL"/>
+        </w:rPr>
+        <w:t xml:space="preserve"> gebruikers met een zwakke of inconsistente netwerk-connectie verbeteren.</w:t>
+      </w:r>
+    </w:p>
+    <w:p>
+      <w:pPr>
+        <w:rPr>
+          <w:lang w:val="nl-NL"/>
+        </w:rPr>
+      </w:pPr>
+    </w:p>
+    <w:p>
+      <w:pPr>
+        <w:rPr>
+          <w:lang w:val="nl-NL"/>
+        </w:rPr>
+      </w:pPr>
+    </w:p>
+    <w:p>
+      <w:pPr>
+        <w:rPr>
+          <w:lang w:val="nl-NL"/>
+        </w:rPr>
+      </w:pPr>
+    </w:p>
+    <w:p>
+      <w:pPr>
+        <w:rPr>
+          <w:lang w:val="nl-NL"/>
+        </w:rPr>
+      </w:pPr>
+    </w:p>
+    <w:p>
+      <w:pPr>
+        <w:rPr>
+          <w:lang w:val="nl-NL"/>
+        </w:rPr>
+      </w:pPr>
+    </w:p>
+    <w:p>
+      <w:pPr>
+        <w:pStyle w:val="ListParagraph"/>
         <w:numPr>
           <w:ilvl w:val="0"/>
           <w:numId w:val="1"/>
         </w:numPr>
         <w:rPr>
-          <w:lang w:val="nl-BE"/>
-        </w:rPr>
-      </w:pPr>
-      <w:r>
-        <w:rPr>
-          <w:lang w:val="nl-BE"/>
-        </w:rPr>
-        <w:t>Engagement</w:t>
-      </w:r>
-    </w:p>
-    <w:p>
-      <w:pPr>
-        <w:pStyle w:val="Lijstalinea"/>
+          <w:lang w:val="nl-NL"/>
+        </w:rPr>
+      </w:pPr>
+      <w:r>
+        <w:rPr>
+          <w:lang w:val="nl-NL"/>
+        </w:rPr>
+        <w:t>B</w:t>
+      </w:r>
+      <w:r>
+        <w:rPr>
+          <w:lang w:val="nl-NL"/>
+        </w:rPr>
+        <w:t>ereik</w:t>
+      </w:r>
+    </w:p>
+    <w:p>
+      <w:pPr>
+        <w:pStyle w:val="ListParagraph"/>
         <w:numPr>
           <w:ilvl w:val="0"/>
           <w:numId w:val="1"/>
         </w:numPr>
         <w:rPr>
-          <w:lang w:val="nl-BE"/>
-        </w:rPr>
-      </w:pPr>
-      <w:r>
-        <w:rPr>
-          <w:lang w:val="nl-BE"/>
-        </w:rPr>
-        <w:t>bereik</w:t>
-      </w:r>
-    </w:p>
-    <w:p>
-      <w:pPr>
-        <w:pStyle w:val="Lijstalinea"/>
+          <w:lang w:val="nl-NL"/>
+        </w:rPr>
+      </w:pPr>
+      <w:r>
+        <w:rPr>
+          <w:lang w:val="nl-NL"/>
+        </w:rPr>
+        <w:t>Engagement</w:t>
+      </w:r>
+      <w:r>
+        <w:rPr>
+          <w:lang w:val="nl-NL"/>
+        </w:rPr>
+        <w:t xml:space="preserve"> </w:t>
+      </w:r>
+      <w:proofErr w:type="gramStart"/>
+      <w:r>
+        <w:rPr>
+          <w:lang w:val="nl-NL"/>
+        </w:rPr>
+        <w:t xml:space="preserve">( </w:t>
+      </w:r>
+      <w:proofErr w:type="spellStart"/>
+      <w:r>
+        <w:rPr>
+          <w:lang w:val="nl-NL"/>
+        </w:rPr>
+        <w:t>notifications</w:t>
+      </w:r>
+      <w:proofErr w:type="spellEnd"/>
+      <w:proofErr w:type="gramEnd"/>
+      <w:r>
+        <w:rPr>
+          <w:lang w:val="nl-NL"/>
+        </w:rPr>
+        <w:t>)</w:t>
+      </w:r>
+    </w:p>
+    <w:p>
+      <w:pPr>
+        <w:pStyle w:val="ListParagraph"/>
         <w:numPr>
           <w:ilvl w:val="0"/>
           <w:numId w:val="1"/>
         </w:numPr>
         <w:rPr>
-          <w:lang w:val="nl-BE"/>
-        </w:rPr>
-      </w:pPr>
-      <w:r>
-        <w:rPr>
-          <w:lang w:val="nl-BE"/>
+          <w:lang w:val="nl-NL"/>
+        </w:rPr>
+      </w:pPr>
+      <w:r>
+        <w:rPr>
+          <w:lang w:val="nl-NL"/>
         </w:rPr>
         <w:t>Data gebruik en prestaties</w:t>
       </w:r>
     </w:p>
     <w:p>
       <w:pPr>
-        <w:pStyle w:val="Lijstalinea"/>
+        <w:pStyle w:val="ListParagraph"/>
         <w:numPr>
           <w:ilvl w:val="0"/>
           <w:numId w:val="1"/>
         </w:numPr>
         <w:rPr>
-          <w:lang w:val="nl-BE"/>
-        </w:rPr>
-      </w:pPr>
-      <w:r>
-        <w:rPr>
-          <w:lang w:val="nl-BE"/>
-        </w:rPr>
-        <w:t>Opslag</w:t>
-      </w:r>
-    </w:p>
-    <w:p>
-      <w:pPr>
-        <w:pStyle w:val="Lijstalinea"/>
+          <w:lang w:val="nl-NL"/>
+        </w:rPr>
+      </w:pPr>
+      <w:r>
+        <w:rPr>
+          <w:lang w:val="nl-NL"/>
+        </w:rPr>
+        <w:t>S</w:t>
+      </w:r>
+      <w:r>
+        <w:rPr>
+          <w:lang w:val="nl-NL"/>
+        </w:rPr>
+        <w:t>nelheid</w:t>
+      </w:r>
+    </w:p>
+    <w:p>
+      <w:pPr>
+        <w:pStyle w:val="ListParagraph"/>
         <w:numPr>
           <w:ilvl w:val="0"/>
           <w:numId w:val="1"/>
         </w:numPr>
         <w:rPr>
-          <w:lang w:val="nl-BE"/>
-        </w:rPr>
-      </w:pPr>
-      <w:r>
-        <w:rPr>
-          <w:lang w:val="nl-BE"/>
-        </w:rPr>
-        <w:t>snelheid</w:t>
-      </w:r>
-    </w:p>
-    <w:p>
-      <w:pPr>
-        <w:rPr>
-          <w:lang w:val="nl-BE"/>
-        </w:rPr>
-      </w:pPr>
-      <w:r>
-        <w:rPr>
-          <w:lang w:val="nl-BE"/>
+          <w:lang w:val="nl-NL"/>
+        </w:rPr>
+      </w:pPr>
+      <w:r>
+        <w:rPr>
+          <w:lang w:val="nl-NL"/>
+        </w:rPr>
+        <w:t>Offline gebruik</w:t>
+      </w:r>
+    </w:p>
+    <w:p>
+      <w:pPr>
+        <w:rPr>
+          <w:lang w:val="nl-NL"/>
+        </w:rPr>
+      </w:pPr>
+      <w:r>
+        <w:rPr>
+          <w:lang w:val="nl-NL"/>
         </w:rPr>
         <w:t>(</w:t>
       </w:r>
       <w:proofErr w:type="spellStart"/>
-      <w:r>
-        <w:rPr>
-          <w:lang w:val="nl-BE"/>
+      <w:proofErr w:type="gramStart"/>
+      <w:r>
+        <w:rPr>
+          <w:lang w:val="nl-NL"/>
         </w:rPr>
         <w:t>hiltunen</w:t>
       </w:r>
       <w:proofErr w:type="spellEnd"/>
-      <w:r>
-        <w:rPr>
-          <w:lang w:val="nl-BE"/>
+      <w:proofErr w:type="gramEnd"/>
+      <w:r>
+        <w:rPr>
+          <w:lang w:val="nl-NL"/>
         </w:rPr>
         <w:t>, 2018)</w:t>
       </w:r>
     </w:p>
     <w:p>
       <w:pPr>
-        <w:pStyle w:val="Lijstalinea"/>
+        <w:pStyle w:val="ListParagraph"/>
         <w:numPr>
           <w:ilvl w:val="0"/>
           <w:numId w:val="1"/>
         </w:numPr>
         <w:rPr>
-          <w:lang w:val="nl-BE"/>
-        </w:rPr>
-      </w:pPr>
-      <w:r>
-        <w:rPr>
-          <w:lang w:val="nl-BE"/>
+          <w:lang w:val="nl-NL"/>
+        </w:rPr>
+      </w:pPr>
+      <w:r>
+        <w:rPr>
+          <w:lang w:val="nl-NL"/>
         </w:rPr>
         <w:t xml:space="preserve">Easy </w:t>
       </w:r>
       <w:proofErr w:type="spellStart"/>
       <w:r>
         <w:rPr>
-          <w:lang w:val="nl-BE"/>
+          <w:lang w:val="nl-NL"/>
         </w:rPr>
         <w:t>deployment</w:t>
       </w:r>
@@ -910,18 +1177,18 @@
     </w:p>
     <w:p>
       <w:pPr>
-        <w:pStyle w:val="Lijstalinea"/>
+        <w:pStyle w:val="ListParagraph"/>
         <w:numPr>
           <w:ilvl w:val="0"/>
           <w:numId w:val="1"/>
         </w:numPr>
         <w:rPr>
-          <w:lang w:val="nl-BE"/>
-        </w:rPr>
-      </w:pPr>
-      <w:r>
-        <w:rPr>
-          <w:lang w:val="nl-BE"/>
+          <w:lang w:val="nl-NL"/>
+        </w:rPr>
+      </w:pPr>
+      <w:r>
+        <w:rPr>
+          <w:lang w:val="nl-NL"/>
         </w:rPr>
         <w:t>Easy upgrades</w:t>
       </w:r>
@@ -929,41 +1196,41 @@
     <w:p>
       <w:pPr>
         <w:rPr>
-          <w:lang w:val="nl-BE"/>
-        </w:rPr>
-      </w:pPr>
-      <w:r>
-        <w:rPr>
-          <w:lang w:val="nl-BE"/>
+          <w:lang w:val="nl-NL"/>
+        </w:rPr>
+      </w:pPr>
+      <w:r>
+        <w:rPr>
+          <w:lang w:val="nl-NL"/>
         </w:rPr>
         <w:t>(</w:t>
       </w:r>
-      <w:hyperlink r:id="rId12" w:history="1">
+      <w:hyperlink r:id="rId14" w:history="1">
         <w:r>
           <w:rPr>
             <w:rStyle w:val="Hyperlink"/>
-            <w:lang w:val="nl-BE"/>
+            <w:lang w:val="nl-NL"/>
           </w:rPr>
           <w:t>https://is.muni.cz/th/433364/fi_b/bachelor-thesis-pavel-brousek-pwa.pdf</w:t>
         </w:r>
       </w:hyperlink>
       <w:r>
         <w:rPr>
-          <w:lang w:val="nl-BE"/>
+          <w:lang w:val="nl-NL"/>
         </w:rPr>
         <w:t xml:space="preserve">) </w:t>
       </w:r>
       <w:proofErr w:type="spellStart"/>
       <w:r>
         <w:rPr>
-          <w:lang w:val="nl-BE"/>
+          <w:lang w:val="nl-NL"/>
         </w:rPr>
         <w:t>blz</w:t>
       </w:r>
       <w:proofErr w:type="spellEnd"/>
       <w:r>
         <w:rPr>
-          <w:lang w:val="nl-BE"/>
+          <w:lang w:val="nl-NL"/>
         </w:rPr>
         <w:t xml:space="preserve"> 22</w:t>
       </w:r>
@@ -971,76 +1238,76 @@
     <w:p>
       <w:pPr>
         <w:rPr>
-          <w:lang w:val="nl-BE"/>
-        </w:rPr>
-      </w:pPr>
-    </w:p>
-    <w:p>
-      <w:pPr>
-        <w:pStyle w:val="Lijstalinea"/>
+          <w:lang w:val="nl-NL"/>
+        </w:rPr>
+      </w:pPr>
+    </w:p>
+    <w:p>
+      <w:pPr>
+        <w:pStyle w:val="ListParagraph"/>
         <w:numPr>
           <w:ilvl w:val="0"/>
           <w:numId w:val="1"/>
         </w:numPr>
         <w:rPr>
-          <w:lang w:val="nl-BE"/>
-        </w:rPr>
-      </w:pPr>
-      <w:proofErr w:type="spellStart"/>
-      <w:r>
-        <w:rPr>
-          <w:lang w:val="nl-BE"/>
+          <w:lang w:val="nl-NL"/>
+        </w:rPr>
+      </w:pPr>
+      <w:proofErr w:type="spellStart"/>
+      <w:r>
+        <w:rPr>
+          <w:lang w:val="nl-NL"/>
         </w:rPr>
         <w:t>Self</w:t>
       </w:r>
       <w:proofErr w:type="spellEnd"/>
       <w:r>
         <w:rPr>
-          <w:lang w:val="nl-BE"/>
+          <w:lang w:val="nl-NL"/>
         </w:rPr>
         <w:t>-updates</w:t>
       </w:r>
     </w:p>
     <w:p>
       <w:pPr>
-        <w:pStyle w:val="Lijstalinea"/>
+        <w:pStyle w:val="ListParagraph"/>
         <w:numPr>
           <w:ilvl w:val="0"/>
           <w:numId w:val="1"/>
         </w:numPr>
         <w:rPr>
-          <w:lang w:val="nl-BE"/>
-        </w:rPr>
-      </w:pPr>
-      <w:r>
-        <w:rPr>
-          <w:lang w:val="nl-BE"/>
+          <w:lang w:val="nl-NL"/>
+        </w:rPr>
+      </w:pPr>
+      <w:r>
+        <w:rPr>
+          <w:lang w:val="nl-NL"/>
         </w:rPr>
         <w:t>Goedkoop</w:t>
       </w:r>
     </w:p>
     <w:p>
       <w:pPr>
-        <w:pStyle w:val="Lijstalinea"/>
+        <w:pStyle w:val="ListParagraph"/>
         <w:numPr>
           <w:ilvl w:val="0"/>
           <w:numId w:val="1"/>
         </w:numPr>
         <w:rPr>
-          <w:lang w:val="nl-BE"/>
-        </w:rPr>
-      </w:pPr>
-      <w:proofErr w:type="spellStart"/>
-      <w:r>
-        <w:rPr>
-          <w:lang w:val="nl-BE"/>
+          <w:lang w:val="nl-NL"/>
+        </w:rPr>
+      </w:pPr>
+      <w:proofErr w:type="spellStart"/>
+      <w:r>
+        <w:rPr>
+          <w:lang w:val="nl-NL"/>
         </w:rPr>
         <w:t>Higher</w:t>
       </w:r>
       <w:proofErr w:type="spellEnd"/>
       <w:r>
         <w:rPr>
-          <w:lang w:val="nl-BE"/>
+          <w:lang w:val="nl-NL"/>
         </w:rPr>
         <w:t xml:space="preserve"> user engagement</w:t>
       </w:r>
@@ -1048,13 +1315,14 @@
     <w:p>
       <w:pPr>
         <w:rPr>
-          <w:lang w:val="nl-BE"/>
-        </w:rPr>
-      </w:pPr>
-      <w:hyperlink r:id="rId13" w:history="1">
+          <w:lang w:val="nl-NL"/>
+        </w:rPr>
+      </w:pPr>
+      <w:hyperlink r:id="rId15" w:history="1">
         <w:r>
           <w:rPr>
             <w:rStyle w:val="Hyperlink"/>
+            <w:lang w:val="nl-NL"/>
           </w:rPr>
           <w:t>https://www.altexsoft.com/blog/engineering/progressive-web-apps/</w:t>
         </w:r>
@@ -1208,7 +1476,7 @@
       </w:pPr>
     </w:pPrDefault>
   </w:docDefaults>
-  <w:latentStyles w:defLockedState="0" w:defUIPriority="99" w:defSemiHidden="0" w:defUnhideWhenUsed="0" w:defQFormat="0" w:count="377">
+  <w:latentStyles w:defLockedState="0" w:defUIPriority="99" w:defSemiHidden="0" w:defUnhideWhenUsed="0" w:defQFormat="0" w:count="376">
     <w:lsdException w:name="Normal" w:uiPriority="0" w:qFormat="1"/>
     <w:lsdException w:name="heading 1" w:uiPriority="9" w:qFormat="1"/>
     <w:lsdException w:name="heading 2" w:semiHidden="1" w:uiPriority="9" w:unhideWhenUsed="1" w:qFormat="1"/>
@@ -1585,20 +1853,19 @@
     <w:lsdException w:name="Hashtag" w:semiHidden="1" w:unhideWhenUsed="1"/>
     <w:lsdException w:name="Unresolved Mention" w:semiHidden="1" w:unhideWhenUsed="1"/>
     <w:lsdException w:name="Smart Link" w:semiHidden="1" w:unhideWhenUsed="1"/>
-    <w:lsdException w:name="Smart Link Error" w:semiHidden="1" w:unhideWhenUsed="1"/>
   </w:latentStyles>
-  <w:style w:type="paragraph" w:default="1" w:styleId="Standaard">
+  <w:style w:type="paragraph" w:default="1" w:styleId="Normal">
     <w:name w:val="Normal"/>
     <w:qFormat/>
     <w:rsid w:val="0040661A"/>
   </w:style>
-  <w:style w:type="character" w:default="1" w:styleId="Standaardalinea-lettertype">
+  <w:style w:type="character" w:default="1" w:styleId="DefaultParagraphFont">
     <w:name w:val="Default Paragraph Font"/>
     <w:uiPriority w:val="1"/>
     <w:semiHidden/>
     <w:unhideWhenUsed/>
   </w:style>
-  <w:style w:type="table" w:default="1" w:styleId="Standaardtabel">
+  <w:style w:type="table" w:default="1" w:styleId="TableNormal">
     <w:name w:val="Normal Table"/>
     <w:uiPriority w:val="99"/>
     <w:semiHidden/>
@@ -1613,15 +1880,15 @@
       </w:tblCellMar>
     </w:tblPr>
   </w:style>
-  <w:style w:type="numbering" w:default="1" w:styleId="Geenlijst">
+  <w:style w:type="numbering" w:default="1" w:styleId="NoList">
     <w:name w:val="No List"/>
     <w:uiPriority w:val="99"/>
     <w:semiHidden/>
     <w:unhideWhenUsed/>
   </w:style>
-  <w:style w:type="paragraph" w:styleId="Lijstalinea">
+  <w:style w:type="paragraph" w:styleId="ListParagraph">
     <w:name w:val="List Paragraph"/>
-    <w:basedOn w:val="Standaard"/>
+    <w:basedOn w:val="Normal"/>
     <w:uiPriority w:val="34"/>
     <w:qFormat/>
     <w:rsid w:val="0040661A"/>
@@ -1632,7 +1899,7 @@
   </w:style>
   <w:style w:type="character" w:styleId="Hyperlink">
     <w:name w:val="Hyperlink"/>
-    <w:basedOn w:val="Standaardalinea-lettertype"/>
+    <w:basedOn w:val="DefaultParagraphFont"/>
     <w:uiPriority w:val="99"/>
     <w:unhideWhenUsed/>
     <w:rsid w:val="0040661A"/>
@@ -1641,10 +1908,10 @@
       <w:u w:val="single"/>
     </w:rPr>
   </w:style>
-  <w:style w:type="paragraph" w:styleId="Ballontekst">
+  <w:style w:type="paragraph" w:styleId="BalloonText">
     <w:name w:val="Balloon Text"/>
-    <w:basedOn w:val="Standaard"/>
-    <w:link w:val="BallontekstChar"/>
+    <w:basedOn w:val="Normal"/>
+    <w:link w:val="BalloonTextChar"/>
     <w:uiPriority w:val="99"/>
     <w:semiHidden/>
     <w:unhideWhenUsed/>
@@ -1658,10 +1925,10 @@
       <w:szCs w:val="18"/>
     </w:rPr>
   </w:style>
-  <w:style w:type="character" w:customStyle="1" w:styleId="BallontekstChar">
-    <w:name w:val="Ballontekst Char"/>
-    <w:basedOn w:val="Standaardalinea-lettertype"/>
-    <w:link w:val="Ballontekst"/>
+  <w:style w:type="character" w:customStyle="1" w:styleId="BalloonTextChar">
+    <w:name w:val="Balloon Text Char"/>
+    <w:basedOn w:val="DefaultParagraphFont"/>
+    <w:link w:val="BalloonText"/>
     <w:uiPriority w:val="99"/>
     <w:semiHidden/>
     <w:rsid w:val="00E919BA"/>
@@ -1671,9 +1938,9 @@
       <w:szCs w:val="18"/>
     </w:rPr>
   </w:style>
-  <w:style w:type="character" w:styleId="Onopgelostemelding">
+  <w:style w:type="character" w:styleId="UnresolvedMention">
     <w:name w:val="Unresolved Mention"/>
-    <w:basedOn w:val="Standaardalinea-lettertype"/>
+    <w:basedOn w:val="DefaultParagraphFont"/>
     <w:uiPriority w:val="99"/>
     <w:semiHidden/>
     <w:unhideWhenUsed/>
@@ -1683,9 +1950,9 @@
       <w:shd w:val="clear" w:color="auto" w:fill="E1DFDD"/>
     </w:rPr>
   </w:style>
-  <w:style w:type="table" w:styleId="Tabelraster">
+  <w:style w:type="table" w:styleId="TableGrid">
     <w:name w:val="Table Grid"/>
-    <w:basedOn w:val="Standaardtabel"/>
+    <w:basedOn w:val="TableNormal"/>
     <w:uiPriority w:val="39"/>
     <w:rsid w:val="00AD7B87"/>
     <w:pPr>
@@ -1701,6 +1968,18 @@
         <w:insideV w:val="single" w:sz="4" w:space="0" w:color="auto"/>
       </w:tblBorders>
     </w:tblPr>
+  </w:style>
+  <w:style w:type="character" w:styleId="FollowedHyperlink">
+    <w:name w:val="FollowedHyperlink"/>
+    <w:basedOn w:val="DefaultParagraphFont"/>
+    <w:uiPriority w:val="99"/>
+    <w:semiHidden/>
+    <w:unhideWhenUsed/>
+    <w:rsid w:val="00222AC2"/>
+    <w:rPr>
+      <w:color w:val="954F72" w:themeColor="followedHyperlink"/>
+      <w:u w:val="single"/>
+    </w:rPr>
   </w:style>
 </w:styles>
 </file>
@@ -1998,4 +2277,16 @@
     </a:ext>
   </a:extLst>
 </a:theme>
+</file>
+
+<file path=customXml/item1.xml><?xml version="1.0" encoding="utf-8"?>
+<b:Sources xmlns:b="http://schemas.openxmlformats.org/officeDocument/2006/bibliography" xmlns="http://schemas.openxmlformats.org/officeDocument/2006/bibliography" SelectedStyle="/APASixthEditionOfficeOnline.xsl" StyleName="APA" Version="6"/>
+</file>
+
+<file path=customXml/itemProps1.xml><?xml version="1.0" encoding="utf-8"?>
+<ds:datastoreItem xmlns:ds="http://schemas.openxmlformats.org/officeDocument/2006/customXml" ds:itemID="{CA019DD2-D54C-FE4C-B781-D775FB3FC1DE}">
+  <ds:schemaRefs>
+    <ds:schemaRef ds:uri="http://schemas.openxmlformats.org/officeDocument/2006/bibliography"/>
+  </ds:schemaRefs>
+</ds:datastoreItem>
 </file>
</xml_diff>